<commit_message>
some changes in the resume
</commit_message>
<xml_diff>
--- a/resume/University resume.docx
+++ b/resume/University resume.docx
@@ -118,6 +118,53 @@
           <w:color w:val="0000FF"/>
         </w:rPr>
         <w:t xml:space="preserve">https://www.linkedin.com/in/felix-nkongho-0463511a8/</w:t>
+      </w:r>
+      <w:r>
+        <w:rPr>
+          <w:rFonts w:ascii="Times New Roman" w:hAnsi="Times New Roman" w:cs="Times New Roman"/>
+          <w:sz w:val="22"/>
+          <w:sz-cs w:val="22"/>
+          <w:u w:val="single"/>
+          <w:spacing w:val="0"/>
+          <w:color w:val="000000"/>
+        </w:rPr>
+        <w:t xml:space="preserve"/>
+      </w:r>
+    </w:p>
+    <w:p>
+      <w:pPr>
+        <w:spacing w:after="160"/>
+      </w:pPr>
+      <w:r>
+        <w:rPr>
+          <w:rFonts w:ascii="Times New Roman" w:hAnsi="Times New Roman" w:cs="Times New Roman"/>
+          <w:sz w:val="22"/>
+          <w:sz-cs w:val="22"/>
+          <w:spacing w:val="0"/>
+          <w:color w:val="000000"/>
+        </w:rPr>
+        <w:t xml:space="preserve">**Github**:</w:t>
+      </w:r>
+      <w:r>
+        <w:rPr>
+          <w:rFonts w:ascii="Times New Roman" w:hAnsi="Times New Roman" w:cs="Times New Roman"/>
+          <w:sz w:val="22"/>
+          <w:sz-cs w:val="22"/>
+          <w:spacing w:val="0"/>
+          <w:color w:val="193CFF"/>
+        </w:rPr>
+        <w:t xml:space="preserve"> https://github.com/felix-nn123</w:t>
+      </w:r>
+      <w:r>
+        <w:rPr>
+          <w:rFonts w:ascii="Times New Roman" w:hAnsi="Times New Roman" w:cs="Times New Roman"/>
+          <w:sz w:val="22"/>
+          <w:sz-cs w:val="22"/>
+          <w:u w:val="single"/>
+          <w:spacing w:val="0"/>
+          <w:color w:val="0000FF"/>
+        </w:rPr>
+        <w:t xml:space="preserve"/>
       </w:r>
     </w:p>
     <w:p>

</xml_diff>